<commit_message>
Ini commit dari Sonia
</commit_message>
<xml_diff>
--- a/Dokumen/2 Software Requirement Specification.docx
+++ b/Dokumen/2 Software Requirement Specification.docx
@@ -1,6 +1,6 @@
 
 <file path=word/document.xml><?xml version="1.0" encoding="utf-8"?>
-<w:document xmlns:wpc="http://schemas.microsoft.com/office/word/2010/wordprocessingCanvas" xmlns:cx="http://schemas.microsoft.com/office/drawing/2014/chartex" xmlns:cx1="http://schemas.microsoft.com/office/drawing/2015/9/8/chartex" xmlns:cx2="http://schemas.microsoft.com/office/drawing/2015/10/21/chartex" xmlns:cx3="http://schemas.microsoft.com/office/drawing/2016/5/9/chartex" xmlns:cx4="http://schemas.microsoft.com/office/drawing/2016/5/10/chartex" xmlns:cx5="http://schemas.microsoft.com/office/drawing/2016/5/11/chartex" xmlns:cx6="http://schemas.microsoft.com/office/drawing/2016/5/12/chartex" xmlns:cx7="http://schemas.microsoft.com/office/drawing/2016/5/13/chartex" xmlns:cx8="http://schemas.microsoft.com/office/drawing/2016/5/14/chartex" xmlns:mc="http://schemas.openxmlformats.org/markup-compatibility/2006" xmlns:aink="http://schemas.microsoft.com/office/drawing/2016/ink" xmlns:am3d="http://schemas.microsoft.com/office/drawing/2017/model3d" xmlns:o="urn:schemas-microsoft-com:office:office" xmlns:oel="http://schemas.microsoft.com/office/2019/extlst" xmlns:r="http://schemas.openxmlformats.org/officeDocument/2006/relationships" xmlns:m="http://schemas.openxmlformats.org/officeDocument/2006/math" xmlns:v="urn:schemas-microsoft-com:vml" xmlns:wp14="http://schemas.microsoft.com/office/word/2010/wordprocessingDrawing" xmlns:wp="http://schemas.openxmlformats.org/drawingml/2006/wordprocessingDrawing" xmlns:w10="urn:schemas-microsoft-com:office:word" xmlns:w="http://schemas.openxmlformats.org/wordprocessingml/2006/main" xmlns:w14="http://schemas.microsoft.com/office/word/2010/wordml" xmlns:w15="http://schemas.microsoft.com/office/word/2012/wordml" xmlns:w16cex="http://schemas.microsoft.com/office/word/2018/wordml/cex" xmlns:w16cid="http://schemas.microsoft.com/office/word/2016/wordml/cid" xmlns:w16="http://schemas.microsoft.com/office/word/2018/wordml" xmlns:w16du="http://schemas.microsoft.com/office/word/2023/wordml/word16du" xmlns:w16sdtdh="http://schemas.microsoft.com/office/word/2020/wordml/sdtdatahash" xmlns:w16sdtfl="http://schemas.microsoft.com/office/word/2024/wordml/sdtformatlock" xmlns:w16se="http://schemas.microsoft.com/office/word/2015/wordml/symex" xmlns:wpg="http://schemas.microsoft.com/office/word/2010/wordprocessingGroup" xmlns:wpi="http://schemas.microsoft.com/office/word/2010/wordprocessingInk" xmlns:wne="http://schemas.microsoft.com/office/word/2006/wordml" xmlns:wps="http://schemas.microsoft.com/office/word/2010/wordprocessingShape" mc:Ignorable="w14 w15 w16se w16cid w16 w16cex w16sdtdh w16sdtfl w16du wp14">
+<w:document xmlns:wpc="http://schemas.microsoft.com/office/word/2010/wordprocessingCanvas" xmlns:cx="http://schemas.microsoft.com/office/drawing/2014/chartex" xmlns:cx1="http://schemas.microsoft.com/office/drawing/2015/9/8/chartex" xmlns:cx2="http://schemas.microsoft.com/office/drawing/2015/10/21/chartex" xmlns:cx3="http://schemas.microsoft.com/office/drawing/2016/5/9/chartex" xmlns:cx4="http://schemas.microsoft.com/office/drawing/2016/5/10/chartex" xmlns:cx5="http://schemas.microsoft.com/office/drawing/2016/5/11/chartex" xmlns:cx6="http://schemas.microsoft.com/office/drawing/2016/5/12/chartex" xmlns:cx7="http://schemas.microsoft.com/office/drawing/2016/5/13/chartex" xmlns:cx8="http://schemas.microsoft.com/office/drawing/2016/5/14/chartex" xmlns:mc="http://schemas.openxmlformats.org/markup-compatibility/2006" xmlns:aink="http://schemas.microsoft.com/office/drawing/2016/ink" xmlns:am3d="http://schemas.microsoft.com/office/drawing/2017/model3d" xmlns:o="urn:schemas-microsoft-com:office:office" xmlns:r="http://schemas.openxmlformats.org/officeDocument/2006/relationships" xmlns:m="http://schemas.openxmlformats.org/officeDocument/2006/math" xmlns:v="urn:schemas-microsoft-com:vml" xmlns:wp14="http://schemas.microsoft.com/office/word/2010/wordprocessingDrawing" xmlns:wp="http://schemas.openxmlformats.org/drawingml/2006/wordprocessingDrawing" xmlns:w10="urn:schemas-microsoft-com:office:word" xmlns:w="http://schemas.openxmlformats.org/wordprocessingml/2006/main" xmlns:w14="http://schemas.microsoft.com/office/word/2010/wordml" xmlns:w15="http://schemas.microsoft.com/office/word/2012/wordml" xmlns:w16cex="http://schemas.microsoft.com/office/word/2018/wordml/cex" xmlns:w16cid="http://schemas.microsoft.com/office/word/2016/wordml/cid" xmlns:w16="http://schemas.microsoft.com/office/word/2018/wordml" xmlns:w16sdtdh="http://schemas.microsoft.com/office/word/2020/wordml/sdtdatahash" xmlns:w16se="http://schemas.microsoft.com/office/word/2015/wordml/symex" xmlns:wpg="http://schemas.microsoft.com/office/word/2010/wordprocessingGroup" xmlns:wpi="http://schemas.microsoft.com/office/word/2010/wordprocessingInk" xmlns:wne="http://schemas.microsoft.com/office/word/2006/wordml" xmlns:wps="http://schemas.microsoft.com/office/word/2010/wordprocessingShape" mc:Ignorable="w14 w15 w16se w16cid w16 w16cex w16sdtdh wp14">
   <w:body>
     <w:p>
       <w:pPr>
@@ -1818,7 +1818,7 @@
           <w:sz w:val="24"/>
           <w:szCs w:val="24"/>
         </w:rPr>
-        <w:t xml:space="preserve">2.1 Perspektif </w:t>
+        <w:t xml:space="preserve">2.1 </w:t>
       </w:r>
       <w:proofErr w:type="spellStart"/>
       <w:r>
@@ -1832,259 +1832,10 @@
           <w:sz w:val="24"/>
           <w:szCs w:val="24"/>
         </w:rPr>
-        <w:t>Produk</w:t>
-      </w:r>
-      <w:proofErr w:type="spellEnd"/>
-    </w:p>
-    <w:p>
-      <w:pPr>
-        <w:pStyle w:val="NormalWeb"/>
-        <w:rPr>
-          <w:color w:val="000000" w:themeColor="text1"/>
-        </w:rPr>
-      </w:pPr>
-      <w:proofErr w:type="spellStart"/>
-      <w:r>
-        <w:rPr>
-          <w:color w:val="000000" w:themeColor="text1"/>
-        </w:rPr>
-        <w:t>Sistem</w:t>
-      </w:r>
-      <w:proofErr w:type="spellEnd"/>
-      <w:r>
-        <w:rPr>
-          <w:color w:val="000000" w:themeColor="text1"/>
-        </w:rPr>
-        <w:t xml:space="preserve"> </w:t>
-      </w:r>
-      <w:proofErr w:type="spellStart"/>
-      <w:r>
-        <w:rPr>
-          <w:color w:val="000000" w:themeColor="text1"/>
-        </w:rPr>
-        <w:t>keuangan</w:t>
-      </w:r>
-      <w:proofErr w:type="spellEnd"/>
-      <w:r>
-        <w:rPr>
-          <w:color w:val="000000" w:themeColor="text1"/>
-        </w:rPr>
-        <w:t xml:space="preserve"> </w:t>
-      </w:r>
-      <w:proofErr w:type="spellStart"/>
-      <w:r>
-        <w:rPr>
-          <w:color w:val="000000" w:themeColor="text1"/>
-        </w:rPr>
-        <w:t>ini</w:t>
-      </w:r>
-      <w:proofErr w:type="spellEnd"/>
-      <w:r>
-        <w:rPr>
-          <w:color w:val="000000" w:themeColor="text1"/>
-        </w:rPr>
-        <w:t xml:space="preserve"> </w:t>
-      </w:r>
-      <w:proofErr w:type="spellStart"/>
-      <w:r>
-        <w:rPr>
-          <w:color w:val="000000" w:themeColor="text1"/>
-        </w:rPr>
-        <w:t>merupakan</w:t>
-      </w:r>
-      <w:proofErr w:type="spellEnd"/>
-      <w:r>
-        <w:rPr>
-          <w:color w:val="000000" w:themeColor="text1"/>
-        </w:rPr>
-        <w:t xml:space="preserve"> </w:t>
-      </w:r>
-      <w:proofErr w:type="spellStart"/>
-      <w:r>
-        <w:rPr>
-          <w:color w:val="000000" w:themeColor="text1"/>
-        </w:rPr>
-        <w:t>aplikasi</w:t>
-      </w:r>
-      <w:proofErr w:type="spellEnd"/>
-      <w:r>
-        <w:rPr>
-          <w:color w:val="000000" w:themeColor="text1"/>
-        </w:rPr>
-        <w:t xml:space="preserve"> web </w:t>
-      </w:r>
-      <w:proofErr w:type="spellStart"/>
-      <w:r>
-        <w:rPr>
-          <w:color w:val="000000" w:themeColor="text1"/>
-        </w:rPr>
-        <w:t>berbasis</w:t>
-      </w:r>
-      <w:proofErr w:type="spellEnd"/>
-      <w:r>
-        <w:rPr>
-          <w:color w:val="000000" w:themeColor="text1"/>
-        </w:rPr>
-        <w:t xml:space="preserve"> client-server yang </w:t>
-      </w:r>
-      <w:proofErr w:type="spellStart"/>
-      <w:r>
-        <w:rPr>
-          <w:color w:val="000000" w:themeColor="text1"/>
-        </w:rPr>
-        <w:t>dibangun</w:t>
-      </w:r>
-      <w:proofErr w:type="spellEnd"/>
-      <w:r>
-        <w:rPr>
-          <w:color w:val="000000" w:themeColor="text1"/>
-        </w:rPr>
-        <w:t xml:space="preserve"> </w:t>
-      </w:r>
-      <w:proofErr w:type="spellStart"/>
-      <w:r>
-        <w:rPr>
-          <w:color w:val="000000" w:themeColor="text1"/>
-        </w:rPr>
-        <w:t>menggunakan</w:t>
-      </w:r>
-      <w:proofErr w:type="spellEnd"/>
-      <w:r>
-        <w:rPr>
-          <w:color w:val="000000" w:themeColor="text1"/>
-        </w:rPr>
-        <w:t xml:space="preserve"> framework CodeIgniter 4 (CI4). </w:t>
-      </w:r>
-      <w:proofErr w:type="spellStart"/>
-      <w:r>
-        <w:rPr>
-          <w:color w:val="000000" w:themeColor="text1"/>
-        </w:rPr>
-        <w:t>Sistem</w:t>
-      </w:r>
-      <w:proofErr w:type="spellEnd"/>
-      <w:r>
-        <w:rPr>
-          <w:color w:val="000000" w:themeColor="text1"/>
-        </w:rPr>
-        <w:t xml:space="preserve"> </w:t>
-      </w:r>
-      <w:proofErr w:type="spellStart"/>
-      <w:r>
-        <w:rPr>
-          <w:color w:val="000000" w:themeColor="text1"/>
-        </w:rPr>
-        <w:t>akan</w:t>
-      </w:r>
-      <w:proofErr w:type="spellEnd"/>
-      <w:r>
-        <w:rPr>
-          <w:color w:val="000000" w:themeColor="text1"/>
-        </w:rPr>
-        <w:t xml:space="preserve"> </w:t>
-      </w:r>
-      <w:proofErr w:type="spellStart"/>
-      <w:r>
-        <w:rPr>
-          <w:color w:val="000000" w:themeColor="text1"/>
-        </w:rPr>
-        <w:t>diakses</w:t>
-      </w:r>
-      <w:proofErr w:type="spellEnd"/>
-      <w:r>
-        <w:rPr>
-          <w:color w:val="000000" w:themeColor="text1"/>
-        </w:rPr>
-        <w:t xml:space="preserve"> </w:t>
-      </w:r>
-      <w:proofErr w:type="spellStart"/>
-      <w:r>
-        <w:rPr>
-          <w:color w:val="000000" w:themeColor="text1"/>
-        </w:rPr>
-        <w:t>melalui</w:t>
-      </w:r>
-      <w:proofErr w:type="spellEnd"/>
-      <w:r>
-        <w:rPr>
-          <w:color w:val="000000" w:themeColor="text1"/>
-        </w:rPr>
-        <w:t xml:space="preserve"> browser modern dan </w:t>
-      </w:r>
-      <w:proofErr w:type="spellStart"/>
-      <w:r>
-        <w:rPr>
-          <w:color w:val="000000" w:themeColor="text1"/>
-        </w:rPr>
-        <w:t>terhubung</w:t>
-      </w:r>
-      <w:proofErr w:type="spellEnd"/>
-      <w:r>
-        <w:rPr>
-          <w:color w:val="000000" w:themeColor="text1"/>
-        </w:rPr>
-        <w:t xml:space="preserve"> </w:t>
-      </w:r>
-      <w:proofErr w:type="spellStart"/>
-      <w:r>
-        <w:rPr>
-          <w:color w:val="000000" w:themeColor="text1"/>
-        </w:rPr>
-        <w:t>dengan</w:t>
-      </w:r>
-      <w:proofErr w:type="spellEnd"/>
-      <w:r>
-        <w:rPr>
-          <w:color w:val="000000" w:themeColor="text1"/>
-        </w:rPr>
-        <w:t xml:space="preserve"> database MySQL </w:t>
-      </w:r>
-      <w:proofErr w:type="spellStart"/>
-      <w:r>
-        <w:rPr>
-          <w:color w:val="000000" w:themeColor="text1"/>
-        </w:rPr>
-        <w:t>untuk</w:t>
-      </w:r>
-      <w:proofErr w:type="spellEnd"/>
-      <w:r>
-        <w:rPr>
-          <w:color w:val="000000" w:themeColor="text1"/>
-        </w:rPr>
-        <w:t xml:space="preserve"> </w:t>
-      </w:r>
-      <w:proofErr w:type="spellStart"/>
-      <w:r>
-        <w:rPr>
-          <w:color w:val="000000" w:themeColor="text1"/>
-        </w:rPr>
-        <w:t>menyimpan</w:t>
-      </w:r>
-      <w:proofErr w:type="spellEnd"/>
-      <w:r>
-        <w:rPr>
-          <w:color w:val="000000" w:themeColor="text1"/>
-        </w:rPr>
-        <w:t xml:space="preserve"> data </w:t>
-      </w:r>
-      <w:proofErr w:type="spellStart"/>
-      <w:r>
-        <w:rPr>
-          <w:color w:val="000000" w:themeColor="text1"/>
-        </w:rPr>
-        <w:t>keuangan</w:t>
-      </w:r>
-      <w:proofErr w:type="spellEnd"/>
-      <w:r>
-        <w:rPr>
-          <w:color w:val="000000" w:themeColor="text1"/>
-        </w:rPr>
-        <w:t>.</w:t>
-      </w:r>
-    </w:p>
-    <w:p>
-      <w:pPr>
-        <w:pStyle w:val="Heading4"/>
+        <w:t>Perspektif</w:t>
+      </w:r>
+      <w:proofErr w:type="spellEnd"/>
+      <w:r>
         <w:rPr>
           <w:rFonts w:ascii="Times New Roman" w:hAnsi="Times New Roman" w:cs="Times New Roman"/>
           <w:b/>
@@ -2095,7 +1846,9 @@
           <w:sz w:val="24"/>
           <w:szCs w:val="24"/>
         </w:rPr>
-      </w:pPr>
+        <w:t xml:space="preserve"> </w:t>
+      </w:r>
+      <w:proofErr w:type="spellStart"/>
       <w:r>
         <w:rPr>
           <w:rFonts w:ascii="Times New Roman" w:hAnsi="Times New Roman" w:cs="Times New Roman"/>
@@ -2107,10 +1860,259 @@
           <w:sz w:val="24"/>
           <w:szCs w:val="24"/>
         </w:rPr>
-        <w:t xml:space="preserve">2.2 </w:t>
-      </w:r>
-      <w:proofErr w:type="spellStart"/>
-      <w:r>
+        <w:t>Produk</w:t>
+      </w:r>
+      <w:proofErr w:type="spellEnd"/>
+    </w:p>
+    <w:p>
+      <w:pPr>
+        <w:pStyle w:val="NormalWeb"/>
+        <w:rPr>
+          <w:color w:val="000000" w:themeColor="text1"/>
+        </w:rPr>
+      </w:pPr>
+      <w:proofErr w:type="spellStart"/>
+      <w:r>
+        <w:rPr>
+          <w:color w:val="000000" w:themeColor="text1"/>
+        </w:rPr>
+        <w:t>Sistem</w:t>
+      </w:r>
+      <w:proofErr w:type="spellEnd"/>
+      <w:r>
+        <w:rPr>
+          <w:color w:val="000000" w:themeColor="text1"/>
+        </w:rPr>
+        <w:t xml:space="preserve"> </w:t>
+      </w:r>
+      <w:proofErr w:type="spellStart"/>
+      <w:r>
+        <w:rPr>
+          <w:color w:val="000000" w:themeColor="text1"/>
+        </w:rPr>
+        <w:t>keuangan</w:t>
+      </w:r>
+      <w:proofErr w:type="spellEnd"/>
+      <w:r>
+        <w:rPr>
+          <w:color w:val="000000" w:themeColor="text1"/>
+        </w:rPr>
+        <w:t xml:space="preserve"> </w:t>
+      </w:r>
+      <w:proofErr w:type="spellStart"/>
+      <w:r>
+        <w:rPr>
+          <w:color w:val="000000" w:themeColor="text1"/>
+        </w:rPr>
+        <w:t>ini</w:t>
+      </w:r>
+      <w:proofErr w:type="spellEnd"/>
+      <w:r>
+        <w:rPr>
+          <w:color w:val="000000" w:themeColor="text1"/>
+        </w:rPr>
+        <w:t xml:space="preserve"> </w:t>
+      </w:r>
+      <w:proofErr w:type="spellStart"/>
+      <w:r>
+        <w:rPr>
+          <w:color w:val="000000" w:themeColor="text1"/>
+        </w:rPr>
+        <w:t>merupakan</w:t>
+      </w:r>
+      <w:proofErr w:type="spellEnd"/>
+      <w:r>
+        <w:rPr>
+          <w:color w:val="000000" w:themeColor="text1"/>
+        </w:rPr>
+        <w:t xml:space="preserve"> </w:t>
+      </w:r>
+      <w:proofErr w:type="spellStart"/>
+      <w:r>
+        <w:rPr>
+          <w:color w:val="000000" w:themeColor="text1"/>
+        </w:rPr>
+        <w:t>aplikasi</w:t>
+      </w:r>
+      <w:proofErr w:type="spellEnd"/>
+      <w:r>
+        <w:rPr>
+          <w:color w:val="000000" w:themeColor="text1"/>
+        </w:rPr>
+        <w:t xml:space="preserve"> web </w:t>
+      </w:r>
+      <w:proofErr w:type="spellStart"/>
+      <w:r>
+        <w:rPr>
+          <w:color w:val="000000" w:themeColor="text1"/>
+        </w:rPr>
+        <w:t>berbasis</w:t>
+      </w:r>
+      <w:proofErr w:type="spellEnd"/>
+      <w:r>
+        <w:rPr>
+          <w:color w:val="000000" w:themeColor="text1"/>
+        </w:rPr>
+        <w:t xml:space="preserve"> client-server yang </w:t>
+      </w:r>
+      <w:proofErr w:type="spellStart"/>
+      <w:r>
+        <w:rPr>
+          <w:color w:val="000000" w:themeColor="text1"/>
+        </w:rPr>
+        <w:t>dibangun</w:t>
+      </w:r>
+      <w:proofErr w:type="spellEnd"/>
+      <w:r>
+        <w:rPr>
+          <w:color w:val="000000" w:themeColor="text1"/>
+        </w:rPr>
+        <w:t xml:space="preserve"> </w:t>
+      </w:r>
+      <w:proofErr w:type="spellStart"/>
+      <w:r>
+        <w:rPr>
+          <w:color w:val="000000" w:themeColor="text1"/>
+        </w:rPr>
+        <w:t>menggunakan</w:t>
+      </w:r>
+      <w:proofErr w:type="spellEnd"/>
+      <w:r>
+        <w:rPr>
+          <w:color w:val="000000" w:themeColor="text1"/>
+        </w:rPr>
+        <w:t xml:space="preserve"> framework CodeIgniter 4 (CI4). </w:t>
+      </w:r>
+      <w:proofErr w:type="spellStart"/>
+      <w:r>
+        <w:rPr>
+          <w:color w:val="000000" w:themeColor="text1"/>
+        </w:rPr>
+        <w:t>Sistem</w:t>
+      </w:r>
+      <w:proofErr w:type="spellEnd"/>
+      <w:r>
+        <w:rPr>
+          <w:color w:val="000000" w:themeColor="text1"/>
+        </w:rPr>
+        <w:t xml:space="preserve"> </w:t>
+      </w:r>
+      <w:proofErr w:type="spellStart"/>
+      <w:r>
+        <w:rPr>
+          <w:color w:val="000000" w:themeColor="text1"/>
+        </w:rPr>
+        <w:t>akan</w:t>
+      </w:r>
+      <w:proofErr w:type="spellEnd"/>
+      <w:r>
+        <w:rPr>
+          <w:color w:val="000000" w:themeColor="text1"/>
+        </w:rPr>
+        <w:t xml:space="preserve"> </w:t>
+      </w:r>
+      <w:proofErr w:type="spellStart"/>
+      <w:r>
+        <w:rPr>
+          <w:color w:val="000000" w:themeColor="text1"/>
+        </w:rPr>
+        <w:t>diakses</w:t>
+      </w:r>
+      <w:proofErr w:type="spellEnd"/>
+      <w:r>
+        <w:rPr>
+          <w:color w:val="000000" w:themeColor="text1"/>
+        </w:rPr>
+        <w:t xml:space="preserve"> </w:t>
+      </w:r>
+      <w:proofErr w:type="spellStart"/>
+      <w:r>
+        <w:rPr>
+          <w:color w:val="000000" w:themeColor="text1"/>
+        </w:rPr>
+        <w:t>melalui</w:t>
+      </w:r>
+      <w:proofErr w:type="spellEnd"/>
+      <w:r>
+        <w:rPr>
+          <w:color w:val="000000" w:themeColor="text1"/>
+        </w:rPr>
+        <w:t xml:space="preserve"> browser modern dan </w:t>
+      </w:r>
+      <w:proofErr w:type="spellStart"/>
+      <w:r>
+        <w:rPr>
+          <w:color w:val="000000" w:themeColor="text1"/>
+        </w:rPr>
+        <w:t>terhubung</w:t>
+      </w:r>
+      <w:proofErr w:type="spellEnd"/>
+      <w:r>
+        <w:rPr>
+          <w:color w:val="000000" w:themeColor="text1"/>
+        </w:rPr>
+        <w:t xml:space="preserve"> </w:t>
+      </w:r>
+      <w:proofErr w:type="spellStart"/>
+      <w:r>
+        <w:rPr>
+          <w:color w:val="000000" w:themeColor="text1"/>
+        </w:rPr>
+        <w:t>dengan</w:t>
+      </w:r>
+      <w:proofErr w:type="spellEnd"/>
+      <w:r>
+        <w:rPr>
+          <w:color w:val="000000" w:themeColor="text1"/>
+        </w:rPr>
+        <w:t xml:space="preserve"> database MySQL </w:t>
+      </w:r>
+      <w:proofErr w:type="spellStart"/>
+      <w:r>
+        <w:rPr>
+          <w:color w:val="000000" w:themeColor="text1"/>
+        </w:rPr>
+        <w:t>untuk</w:t>
+      </w:r>
+      <w:proofErr w:type="spellEnd"/>
+      <w:r>
+        <w:rPr>
+          <w:color w:val="000000" w:themeColor="text1"/>
+        </w:rPr>
+        <w:t xml:space="preserve"> </w:t>
+      </w:r>
+      <w:proofErr w:type="spellStart"/>
+      <w:r>
+        <w:rPr>
+          <w:color w:val="000000" w:themeColor="text1"/>
+        </w:rPr>
+        <w:t>menyimpan</w:t>
+      </w:r>
+      <w:proofErr w:type="spellEnd"/>
+      <w:r>
+        <w:rPr>
+          <w:color w:val="000000" w:themeColor="text1"/>
+        </w:rPr>
+        <w:t xml:space="preserve"> data </w:t>
+      </w:r>
+      <w:proofErr w:type="spellStart"/>
+      <w:r>
+        <w:rPr>
+          <w:color w:val="000000" w:themeColor="text1"/>
+        </w:rPr>
+        <w:t>keuangan</w:t>
+      </w:r>
+      <w:proofErr w:type="spellEnd"/>
+      <w:r>
+        <w:rPr>
+          <w:color w:val="000000" w:themeColor="text1"/>
+        </w:rPr>
+        <w:t>.</w:t>
+      </w:r>
+    </w:p>
+    <w:p>
+      <w:pPr>
+        <w:pStyle w:val="Heading4"/>
         <w:rPr>
           <w:rFonts w:ascii="Times New Roman" w:hAnsi="Times New Roman" w:cs="Times New Roman"/>
           <w:b/>
@@ -2121,9 +2123,7 @@
           <w:sz w:val="24"/>
           <w:szCs w:val="24"/>
         </w:rPr>
-        <w:t>Fungsi-Fungsi</w:t>
-      </w:r>
-      <w:proofErr w:type="spellEnd"/>
+      </w:pPr>
       <w:r>
         <w:rPr>
           <w:rFonts w:ascii="Times New Roman" w:hAnsi="Times New Roman" w:cs="Times New Roman"/>
@@ -2135,7 +2135,7 @@
           <w:sz w:val="24"/>
           <w:szCs w:val="24"/>
         </w:rPr>
-        <w:t xml:space="preserve"> </w:t>
+        <w:t xml:space="preserve">2.2 </w:t>
       </w:r>
       <w:proofErr w:type="spellStart"/>
       <w:r>
@@ -2149,6 +2149,34 @@
           <w:sz w:val="24"/>
           <w:szCs w:val="24"/>
         </w:rPr>
+        <w:t>Fungsi-Fungsi</w:t>
+      </w:r>
+      <w:proofErr w:type="spellEnd"/>
+      <w:r>
+        <w:rPr>
+          <w:rFonts w:ascii="Times New Roman" w:hAnsi="Times New Roman" w:cs="Times New Roman"/>
+          <w:b/>
+          <w:bCs/>
+          <w:i w:val="0"/>
+          <w:iCs w:val="0"/>
+          <w:color w:val="000000" w:themeColor="text1"/>
+          <w:sz w:val="24"/>
+          <w:szCs w:val="24"/>
+        </w:rPr>
+        <w:t xml:space="preserve"> </w:t>
+      </w:r>
+      <w:proofErr w:type="spellStart"/>
+      <w:r>
+        <w:rPr>
+          <w:rFonts w:ascii="Times New Roman" w:hAnsi="Times New Roman" w:cs="Times New Roman"/>
+          <w:b/>
+          <w:bCs/>
+          <w:i w:val="0"/>
+          <w:iCs w:val="0"/>
+          <w:color w:val="000000" w:themeColor="text1"/>
+          <w:sz w:val="24"/>
+          <w:szCs w:val="24"/>
+        </w:rPr>
         <w:t>Produk</w:t>
       </w:r>
       <w:proofErr w:type="spellEnd"/>
@@ -2164,19 +2192,11 @@
           <w:color w:val="000000" w:themeColor="text1"/>
         </w:rPr>
       </w:pPr>
-      <w:proofErr w:type="spellStart"/>
-      <w:r>
-        <w:rPr>
-          <w:color w:val="000000" w:themeColor="text1"/>
-        </w:rPr>
-        <w:t>Registrasi</w:t>
-      </w:r>
-      <w:proofErr w:type="spellEnd"/>
-      <w:r>
-        <w:rPr>
-          <w:color w:val="000000" w:themeColor="text1"/>
-        </w:rPr>
-        <w:t xml:space="preserve"> dan login </w:t>
+      <w:r>
+        <w:rPr>
+          <w:color w:val="000000" w:themeColor="text1"/>
+        </w:rPr>
+        <w:t xml:space="preserve">login </w:t>
       </w:r>
       <w:proofErr w:type="spellStart"/>
       <w:r>
@@ -2377,116 +2397,6 @@
     </w:p>
     <w:p>
       <w:pPr>
-        <w:pStyle w:val="NormalWeb"/>
-        <w:numPr>
-          <w:ilvl w:val="0"/>
-          <w:numId w:val="6"/>
-        </w:numPr>
-        <w:rPr>
-          <w:color w:val="000000" w:themeColor="text1"/>
-        </w:rPr>
-      </w:pPr>
-      <w:proofErr w:type="spellStart"/>
-      <w:r>
-        <w:rPr>
-          <w:color w:val="000000" w:themeColor="text1"/>
-        </w:rPr>
-        <w:t>Sistem</w:t>
-      </w:r>
-      <w:proofErr w:type="spellEnd"/>
-      <w:r>
-        <w:rPr>
-          <w:color w:val="000000" w:themeColor="text1"/>
-        </w:rPr>
-        <w:t xml:space="preserve"> </w:t>
-      </w:r>
-      <w:proofErr w:type="spellStart"/>
-      <w:r>
-        <w:rPr>
-          <w:color w:val="000000" w:themeColor="text1"/>
-        </w:rPr>
-        <w:t>notifikasi</w:t>
-      </w:r>
-      <w:proofErr w:type="spellEnd"/>
-      <w:r>
-        <w:rPr>
-          <w:color w:val="000000" w:themeColor="text1"/>
-        </w:rPr>
-        <w:t xml:space="preserve"> </w:t>
-      </w:r>
-      <w:proofErr w:type="spellStart"/>
-      <w:r>
-        <w:rPr>
-          <w:color w:val="000000" w:themeColor="text1"/>
-        </w:rPr>
-        <w:t>tagihan</w:t>
-      </w:r>
-      <w:proofErr w:type="spellEnd"/>
-      <w:r>
-        <w:rPr>
-          <w:color w:val="000000" w:themeColor="text1"/>
-        </w:rPr>
-        <w:t xml:space="preserve"> via email </w:t>
-      </w:r>
-      <w:proofErr w:type="spellStart"/>
-      <w:r>
-        <w:rPr>
-          <w:color w:val="000000" w:themeColor="text1"/>
-        </w:rPr>
-        <w:t>atau</w:t>
-      </w:r>
-      <w:proofErr w:type="spellEnd"/>
-      <w:r>
-        <w:rPr>
-          <w:color w:val="000000" w:themeColor="text1"/>
-        </w:rPr>
-        <w:t xml:space="preserve"> </w:t>
-      </w:r>
-      <w:proofErr w:type="spellStart"/>
-      <w:r>
-        <w:rPr>
-          <w:color w:val="000000" w:themeColor="text1"/>
-        </w:rPr>
-        <w:t>notifikasi</w:t>
-      </w:r>
-      <w:proofErr w:type="spellEnd"/>
-      <w:r>
-        <w:rPr>
-          <w:color w:val="000000" w:themeColor="text1"/>
-        </w:rPr>
-        <w:t xml:space="preserve"> </w:t>
-      </w:r>
-      <w:proofErr w:type="spellStart"/>
-      <w:r>
-        <w:rPr>
-          <w:color w:val="000000" w:themeColor="text1"/>
-        </w:rPr>
-        <w:t>dalam</w:t>
-      </w:r>
-      <w:proofErr w:type="spellEnd"/>
-      <w:r>
-        <w:rPr>
-          <w:color w:val="000000" w:themeColor="text1"/>
-        </w:rPr>
-        <w:t xml:space="preserve"> </w:t>
-      </w:r>
-      <w:proofErr w:type="spellStart"/>
-      <w:r>
-        <w:rPr>
-          <w:color w:val="000000" w:themeColor="text1"/>
-        </w:rPr>
-        <w:t>sistem</w:t>
-      </w:r>
-      <w:proofErr w:type="spellEnd"/>
-      <w:r>
-        <w:rPr>
-          <w:color w:val="000000" w:themeColor="text1"/>
-        </w:rPr>
-        <w:t>.</w:t>
-      </w:r>
-    </w:p>
-    <w:p>
-      <w:pPr>
         <w:pStyle w:val="Heading4"/>
         <w:rPr>
           <w:rFonts w:ascii="Times New Roman" w:hAnsi="Times New Roman" w:cs="Times New Roman"/>
@@ -2653,6 +2563,20 @@
         <w:rPr>
           <w:color w:val="000000" w:themeColor="text1"/>
         </w:rPr>
+        <w:t>/</w:t>
+      </w:r>
+      <w:proofErr w:type="spellStart"/>
+      <w:r>
+        <w:rPr>
+          <w:color w:val="000000" w:themeColor="text1"/>
+        </w:rPr>
+        <w:t>Petugas</w:t>
+      </w:r>
+      <w:proofErr w:type="spellEnd"/>
+      <w:r>
+        <w:rPr>
+          <w:color w:val="000000" w:themeColor="text1"/>
+        </w:rPr>
         <w:t xml:space="preserve">: </w:t>
       </w:r>
       <w:proofErr w:type="spellStart"/>
@@ -2749,16 +2673,34 @@
         <w:rPr>
           <w:color w:val="000000" w:themeColor="text1"/>
         </w:rPr>
-        <w:t xml:space="preserve"> dan </w:t>
-      </w:r>
-      <w:proofErr w:type="spellStart"/>
-      <w:r>
-        <w:rPr>
-          <w:color w:val="000000" w:themeColor="text1"/>
-        </w:rPr>
-        <w:t>riwayat</w:t>
-      </w:r>
-      <w:proofErr w:type="spellEnd"/>
+        <w:t xml:space="preserve"> </w:t>
+      </w:r>
+      <w:proofErr w:type="spellStart"/>
+      <w:r>
+        <w:rPr>
+          <w:color w:val="000000" w:themeColor="text1"/>
+        </w:rPr>
+        <w:t>Spp</w:t>
+      </w:r>
+      <w:proofErr w:type="spellEnd"/>
+      <w:r>
+        <w:rPr>
+          <w:color w:val="000000" w:themeColor="text1"/>
+        </w:rPr>
+        <w:t xml:space="preserve"> </w:t>
+      </w:r>
+      <w:r>
+        <w:rPr>
+          <w:color w:val="000000" w:themeColor="text1"/>
+        </w:rPr>
+        <w:t xml:space="preserve">dan </w:t>
+      </w:r>
+      <w:r>
+        <w:rPr>
+          <w:color w:val="000000" w:themeColor="text1"/>
+        </w:rPr>
+        <w:t>input</w:t>
+      </w:r>
       <w:r>
         <w:rPr>
           <w:color w:val="000000" w:themeColor="text1"/>
@@ -3162,21 +3104,7 @@
         <w:rPr>
           <w:color w:val="000000" w:themeColor="text1"/>
         </w:rPr>
-        <w:t xml:space="preserve"> </w:t>
-      </w:r>
-      <w:proofErr w:type="spellStart"/>
-      <w:r>
-        <w:rPr>
-          <w:color w:val="000000" w:themeColor="text1"/>
-        </w:rPr>
-        <w:t>registrasi</w:t>
-      </w:r>
-      <w:proofErr w:type="spellEnd"/>
-      <w:r>
-        <w:rPr>
-          <w:color w:val="000000" w:themeColor="text1"/>
-        </w:rPr>
-        <w:t xml:space="preserve"> dan login.</w:t>
+        <w:t xml:space="preserve"> login.</w:t>
       </w:r>
     </w:p>
     <w:p>
@@ -3231,21 +3159,21 @@
         <w:rPr>
           <w:color w:val="000000" w:themeColor="text1"/>
         </w:rPr>
-        <w:t xml:space="preserve"> input, edit, dan hapus data </w:t>
-      </w:r>
-      <w:proofErr w:type="spellStart"/>
-      <w:r>
-        <w:rPr>
-          <w:color w:val="000000" w:themeColor="text1"/>
-        </w:rPr>
-        <w:t>tagihan</w:t>
-      </w:r>
-      <w:proofErr w:type="spellEnd"/>
-      <w:r>
-        <w:rPr>
-          <w:color w:val="000000" w:themeColor="text1"/>
-        </w:rPr>
-        <w:t xml:space="preserve"> dan </w:t>
+        <w:t xml:space="preserve"> input, edit, dan </w:t>
+      </w:r>
+      <w:proofErr w:type="spellStart"/>
+      <w:r>
+        <w:rPr>
+          <w:color w:val="000000" w:themeColor="text1"/>
+        </w:rPr>
+        <w:t>hapus</w:t>
+      </w:r>
+      <w:proofErr w:type="spellEnd"/>
+      <w:r>
+        <w:rPr>
+          <w:color w:val="000000" w:themeColor="text1"/>
+        </w:rPr>
+        <w:t xml:space="preserve"> data </w:t>
       </w:r>
       <w:proofErr w:type="spellStart"/>
       <w:r>
@@ -3349,6 +3277,20 @@
         <w:rPr>
           <w:color w:val="000000" w:themeColor="text1"/>
         </w:rPr>
+        <w:t>serta</w:t>
+      </w:r>
+      <w:proofErr w:type="spellEnd"/>
+      <w:r>
+        <w:rPr>
+          <w:color w:val="000000" w:themeColor="text1"/>
+        </w:rPr>
+        <w:t xml:space="preserve"> input </w:t>
+      </w:r>
+      <w:proofErr w:type="spellStart"/>
+      <w:r>
+        <w:rPr>
+          <w:color w:val="000000" w:themeColor="text1"/>
+        </w:rPr>
         <w:t>pembayaran</w:t>
       </w:r>
       <w:proofErr w:type="spellEnd"/>
@@ -3357,200 +3299,6 @@
           <w:color w:val="000000" w:themeColor="text1"/>
         </w:rPr>
         <w:t>.</w:t>
-      </w:r>
-    </w:p>
-    <w:p>
-      <w:pPr>
-        <w:pStyle w:val="NormalWeb"/>
-        <w:numPr>
-          <w:ilvl w:val="0"/>
-          <w:numId w:val="9"/>
-        </w:numPr>
-        <w:rPr>
-          <w:color w:val="000000" w:themeColor="text1"/>
-        </w:rPr>
-      </w:pPr>
-      <w:r>
-        <w:rPr>
-          <w:rStyle w:val="Strong"/>
-          <w:b w:val="0"/>
-          <w:bCs w:val="0"/>
-          <w:color w:val="000000" w:themeColor="text1"/>
-        </w:rPr>
-        <w:t>F04</w:t>
-      </w:r>
-      <w:r>
-        <w:rPr>
-          <w:color w:val="000000" w:themeColor="text1"/>
-        </w:rPr>
-        <w:t xml:space="preserve">: </w:t>
-      </w:r>
-      <w:proofErr w:type="spellStart"/>
-      <w:r>
-        <w:rPr>
-          <w:color w:val="000000" w:themeColor="text1"/>
-        </w:rPr>
-        <w:t>Sistem</w:t>
-      </w:r>
-      <w:proofErr w:type="spellEnd"/>
-      <w:r>
-        <w:rPr>
-          <w:color w:val="000000" w:themeColor="text1"/>
-        </w:rPr>
-        <w:t xml:space="preserve"> </w:t>
-      </w:r>
-      <w:proofErr w:type="spellStart"/>
-      <w:r>
-        <w:rPr>
-          <w:color w:val="000000" w:themeColor="text1"/>
-        </w:rPr>
-        <w:t>menyediakan</w:t>
-      </w:r>
-      <w:proofErr w:type="spellEnd"/>
-      <w:r>
-        <w:rPr>
-          <w:color w:val="000000" w:themeColor="text1"/>
-        </w:rPr>
-        <w:t xml:space="preserve"> </w:t>
-      </w:r>
-      <w:proofErr w:type="spellStart"/>
-      <w:r>
-        <w:rPr>
-          <w:color w:val="000000" w:themeColor="text1"/>
-        </w:rPr>
-        <w:t>laporan</w:t>
-      </w:r>
-      <w:proofErr w:type="spellEnd"/>
-      <w:r>
-        <w:rPr>
-          <w:color w:val="000000" w:themeColor="text1"/>
-        </w:rPr>
-        <w:t xml:space="preserve"> </w:t>
-      </w:r>
-      <w:proofErr w:type="spellStart"/>
-      <w:r>
-        <w:rPr>
-          <w:color w:val="000000" w:themeColor="text1"/>
-        </w:rPr>
-        <w:t>keuangan</w:t>
-      </w:r>
-      <w:proofErr w:type="spellEnd"/>
-      <w:r>
-        <w:rPr>
-          <w:color w:val="000000" w:themeColor="text1"/>
-        </w:rPr>
-        <w:t xml:space="preserve"> </w:t>
-      </w:r>
-      <w:proofErr w:type="spellStart"/>
-      <w:r>
-        <w:rPr>
-          <w:color w:val="000000" w:themeColor="text1"/>
-        </w:rPr>
-        <w:t>dalam</w:t>
-      </w:r>
-      <w:proofErr w:type="spellEnd"/>
-      <w:r>
-        <w:rPr>
-          <w:color w:val="000000" w:themeColor="text1"/>
-        </w:rPr>
-        <w:t xml:space="preserve"> format PDF dan Excel.</w:t>
-      </w:r>
-    </w:p>
-    <w:p>
-      <w:pPr>
-        <w:pStyle w:val="NormalWeb"/>
-        <w:numPr>
-          <w:ilvl w:val="0"/>
-          <w:numId w:val="9"/>
-        </w:numPr>
-        <w:rPr>
-          <w:color w:val="000000" w:themeColor="text1"/>
-        </w:rPr>
-      </w:pPr>
-      <w:r>
-        <w:rPr>
-          <w:rStyle w:val="Strong"/>
-          <w:b w:val="0"/>
-          <w:bCs w:val="0"/>
-          <w:color w:val="000000" w:themeColor="text1"/>
-        </w:rPr>
-        <w:t>F05</w:t>
-      </w:r>
-      <w:r>
-        <w:rPr>
-          <w:color w:val="000000" w:themeColor="text1"/>
-        </w:rPr>
-        <w:t xml:space="preserve">: </w:t>
-      </w:r>
-      <w:proofErr w:type="spellStart"/>
-      <w:r>
-        <w:rPr>
-          <w:color w:val="000000" w:themeColor="text1"/>
-        </w:rPr>
-        <w:t>Notifikasi</w:t>
-      </w:r>
-      <w:proofErr w:type="spellEnd"/>
-      <w:r>
-        <w:rPr>
-          <w:color w:val="000000" w:themeColor="text1"/>
-        </w:rPr>
-        <w:t xml:space="preserve"> </w:t>
-      </w:r>
-      <w:proofErr w:type="spellStart"/>
-      <w:r>
-        <w:rPr>
-          <w:color w:val="000000" w:themeColor="text1"/>
-        </w:rPr>
-        <w:t>tagihan</w:t>
-      </w:r>
-      <w:proofErr w:type="spellEnd"/>
-      <w:r>
-        <w:rPr>
-          <w:color w:val="000000" w:themeColor="text1"/>
-        </w:rPr>
-        <w:t xml:space="preserve"> </w:t>
-      </w:r>
-      <w:proofErr w:type="spellStart"/>
-      <w:r>
-        <w:rPr>
-          <w:color w:val="000000" w:themeColor="text1"/>
-        </w:rPr>
-        <w:t>dikirim</w:t>
-      </w:r>
-      <w:proofErr w:type="spellEnd"/>
-      <w:r>
-        <w:rPr>
-          <w:color w:val="000000" w:themeColor="text1"/>
-        </w:rPr>
-        <w:t xml:space="preserve"> </w:t>
-      </w:r>
-      <w:proofErr w:type="spellStart"/>
-      <w:r>
-        <w:rPr>
-          <w:color w:val="000000" w:themeColor="text1"/>
-        </w:rPr>
-        <w:t>otomatis</w:t>
-      </w:r>
-      <w:proofErr w:type="spellEnd"/>
-      <w:r>
-        <w:rPr>
-          <w:color w:val="000000" w:themeColor="text1"/>
-        </w:rPr>
-        <w:t xml:space="preserve"> </w:t>
-      </w:r>
-      <w:proofErr w:type="spellStart"/>
-      <w:r>
-        <w:rPr>
-          <w:color w:val="000000" w:themeColor="text1"/>
-        </w:rPr>
-        <w:t>melalui</w:t>
-      </w:r>
-      <w:proofErr w:type="spellEnd"/>
-      <w:r>
-        <w:rPr>
-          <w:color w:val="000000" w:themeColor="text1"/>
-        </w:rPr>
-        <w:t xml:space="preserve"> email dan dashboard.</w:t>
       </w:r>
     </w:p>
     <w:p>
@@ -3850,68 +3598,8 @@
           <w:bCs w:val="0"/>
           <w:color w:val="000000" w:themeColor="text1"/>
         </w:rPr>
-        <w:t>NF03</w:t>
-      </w:r>
-      <w:r>
-        <w:rPr>
-          <w:color w:val="000000" w:themeColor="text1"/>
-        </w:rPr>
-        <w:t xml:space="preserve">: Data </w:t>
-      </w:r>
-      <w:proofErr w:type="spellStart"/>
-      <w:r>
-        <w:rPr>
-          <w:color w:val="000000" w:themeColor="text1"/>
-        </w:rPr>
-        <w:t>sensitif</w:t>
-      </w:r>
-      <w:proofErr w:type="spellEnd"/>
-      <w:r>
-        <w:rPr>
-          <w:color w:val="000000" w:themeColor="text1"/>
-        </w:rPr>
-        <w:t xml:space="preserve"> </w:t>
-      </w:r>
-      <w:proofErr w:type="spellStart"/>
-      <w:r>
-        <w:rPr>
-          <w:color w:val="000000" w:themeColor="text1"/>
-        </w:rPr>
-        <w:t>dienkripsi</w:t>
-      </w:r>
-      <w:proofErr w:type="spellEnd"/>
-      <w:r>
-        <w:rPr>
-          <w:color w:val="000000" w:themeColor="text1"/>
-        </w:rPr>
-        <w:t xml:space="preserve"> </w:t>
-      </w:r>
-      <w:proofErr w:type="spellStart"/>
-      <w:r>
-        <w:rPr>
-          <w:color w:val="000000" w:themeColor="text1"/>
-        </w:rPr>
-        <w:t>menggunakan</w:t>
-      </w:r>
-      <w:proofErr w:type="spellEnd"/>
-      <w:r>
-        <w:rPr>
-          <w:color w:val="000000" w:themeColor="text1"/>
-        </w:rPr>
-        <w:t xml:space="preserve"> AES-256.</w:t>
-      </w:r>
-    </w:p>
-    <w:p>
-      <w:pPr>
-        <w:pStyle w:val="NormalWeb"/>
-        <w:numPr>
-          <w:ilvl w:val="0"/>
-          <w:numId w:val="10"/>
-        </w:numPr>
-        <w:rPr>
-          <w:color w:val="000000" w:themeColor="text1"/>
-        </w:rPr>
-      </w:pPr>
+        <w:t>NF0</w:t>
+      </w:r>
       <w:r>
         <w:rPr>
           <w:rStyle w:val="Strong"/>
@@ -3919,7 +3607,7 @@
           <w:bCs w:val="0"/>
           <w:color w:val="000000" w:themeColor="text1"/>
         </w:rPr>
-        <w:t>NF04</w:t>
+        <w:t>3</w:t>
       </w:r>
       <w:r>
         <w:rPr>
@@ -4051,7 +3739,6 @@
           <w:sz w:val="24"/>
           <w:szCs w:val="24"/>
         </w:rPr>
-        <w:lastRenderedPageBreak/>
         <w:t xml:space="preserve">3.3 </w:t>
       </w:r>
       <w:proofErr w:type="spellStart"/>
@@ -4226,7 +3913,7 @@
         <w:rPr>
           <w:color w:val="000000" w:themeColor="text1"/>
         </w:rPr>
-        <w:t>tagihan</w:t>
+        <w:t>Spp</w:t>
       </w:r>
       <w:proofErr w:type="spellEnd"/>
       <w:r>
@@ -4241,20 +3928,6 @@
           <w:color w:val="000000" w:themeColor="text1"/>
         </w:rPr>
         <w:t>pembayaran</w:t>
-      </w:r>
-      <w:proofErr w:type="spellEnd"/>
-      <w:r>
-        <w:rPr>
-          <w:color w:val="000000" w:themeColor="text1"/>
-        </w:rPr>
-        <w:t xml:space="preserve">, </w:t>
-      </w:r>
-      <w:proofErr w:type="spellStart"/>
-      <w:r>
-        <w:rPr>
-          <w:color w:val="000000" w:themeColor="text1"/>
-        </w:rPr>
-        <w:t>riwayat</w:t>
       </w:r>
       <w:proofErr w:type="spellEnd"/>
       <w:r>
@@ -4285,6 +3958,7 @@
           <w:sz w:val="24"/>
           <w:szCs w:val="24"/>
         </w:rPr>
+        <w:lastRenderedPageBreak/>
         <w:t>3</w:t>
       </w:r>
       <w:r>
@@ -4508,94 +4182,6 @@
           <w:color w:val="000000" w:themeColor="text1"/>
         </w:rPr>
         <w:t>Database: MySQL.</w:t>
-      </w:r>
-    </w:p>
-    <w:p>
-      <w:pPr>
-        <w:pStyle w:val="NormalWeb"/>
-        <w:numPr>
-          <w:ilvl w:val="0"/>
-          <w:numId w:val="13"/>
-        </w:numPr>
-        <w:rPr>
-          <w:color w:val="000000" w:themeColor="text1"/>
-        </w:rPr>
-      </w:pPr>
-      <w:r>
-        <w:rPr>
-          <w:color w:val="000000" w:themeColor="text1"/>
-        </w:rPr>
-        <w:t xml:space="preserve">API: RESTful </w:t>
-      </w:r>
-      <w:proofErr w:type="spellStart"/>
-      <w:r>
-        <w:rPr>
-          <w:color w:val="000000" w:themeColor="text1"/>
-        </w:rPr>
-        <w:t>untuk</w:t>
-      </w:r>
-      <w:proofErr w:type="spellEnd"/>
-      <w:r>
-        <w:rPr>
-          <w:color w:val="000000" w:themeColor="text1"/>
-        </w:rPr>
-        <w:t xml:space="preserve"> </w:t>
-      </w:r>
-      <w:proofErr w:type="spellStart"/>
-      <w:r>
-        <w:rPr>
-          <w:color w:val="000000" w:themeColor="text1"/>
-        </w:rPr>
-        <w:t>integrasi</w:t>
-      </w:r>
-      <w:proofErr w:type="spellEnd"/>
-      <w:r>
-        <w:rPr>
-          <w:color w:val="000000" w:themeColor="text1"/>
-        </w:rPr>
-        <w:t xml:space="preserve"> </w:t>
-      </w:r>
-      <w:proofErr w:type="spellStart"/>
-      <w:r>
-        <w:rPr>
-          <w:color w:val="000000" w:themeColor="text1"/>
-        </w:rPr>
-        <w:t>dengan</w:t>
-      </w:r>
-      <w:proofErr w:type="spellEnd"/>
-      <w:r>
-        <w:rPr>
-          <w:color w:val="000000" w:themeColor="text1"/>
-        </w:rPr>
-        <w:t xml:space="preserve"> </w:t>
-      </w:r>
-      <w:proofErr w:type="spellStart"/>
-      <w:r>
-        <w:rPr>
-          <w:color w:val="000000" w:themeColor="text1"/>
-        </w:rPr>
-        <w:t>sistem</w:t>
-      </w:r>
-      <w:proofErr w:type="spellEnd"/>
-      <w:r>
-        <w:rPr>
-          <w:color w:val="000000" w:themeColor="text1"/>
-        </w:rPr>
-        <w:t xml:space="preserve"> </w:t>
-      </w:r>
-      <w:proofErr w:type="spellStart"/>
-      <w:r>
-        <w:rPr>
-          <w:color w:val="000000" w:themeColor="text1"/>
-        </w:rPr>
-        <w:t>akademik</w:t>
-      </w:r>
-      <w:proofErr w:type="spellEnd"/>
-      <w:r>
-        <w:rPr>
-          <w:color w:val="000000" w:themeColor="text1"/>
-        </w:rPr>
-        <w:t>.</w:t>
       </w:r>
     </w:p>
     <w:p>
@@ -4916,62 +4502,31 @@
       </w:pPr>
       <w:r>
         <w:rPr>
-          <w:rStyle w:val="Strong"/>
+          <w:noProof/>
           <w:color w:val="000000" w:themeColor="text1"/>
         </w:rPr>
         <w:lastRenderedPageBreak/>
-        <w:t>Entity Relationship Diagram (ERD)</w:t>
-      </w:r>
-      <w:r>
-        <w:rPr>
-          <w:color w:val="000000" w:themeColor="text1"/>
-        </w:rPr>
-        <w:t xml:space="preserve"> </w:t>
-      </w:r>
-    </w:p>
-    <w:p>
-      <w:pPr>
-        <w:pStyle w:val="NormalWeb"/>
-        <w:rPr>
-          <w:color w:val="000000" w:themeColor="text1"/>
-        </w:rPr>
-      </w:pPr>
-      <w:r>
-        <w:rPr>
-          <w:b/>
-          <w:bCs/>
-          <w:noProof/>
-          <w:color w:val="000000" w:themeColor="text1"/>
-        </w:rPr>
         <w:drawing>
-          <wp:anchor distT="0" distB="0" distL="114300" distR="114300" simplePos="0" relativeHeight="251659264" behindDoc="1" locked="0" layoutInCell="1" allowOverlap="1" wp14:anchorId="4C02BE2C" wp14:editId="6CB2C92F">
+          <wp:anchor distT="0" distB="0" distL="114300" distR="114300" simplePos="0" relativeHeight="251663360" behindDoc="1" locked="0" layoutInCell="1" allowOverlap="1" wp14:anchorId="2476660E" wp14:editId="5C538E0D">
             <wp:simplePos x="0" y="0"/>
             <wp:positionH relativeFrom="column">
-              <wp:posOffset>771525</wp:posOffset>
+              <wp:posOffset>270933</wp:posOffset>
             </wp:positionH>
             <wp:positionV relativeFrom="paragraph">
-              <wp:posOffset>94615</wp:posOffset>
+              <wp:posOffset>355600</wp:posOffset>
             </wp:positionV>
-            <wp:extent cx="3933825" cy="3409950"/>
-            <wp:effectExtent l="0" t="0" r="9525" b="0"/>
+            <wp:extent cx="5452110" cy="2819400"/>
+            <wp:effectExtent l="0" t="0" r="0" b="0"/>
             <wp:wrapTight wrapText="bothSides">
               <wp:wrapPolygon edited="0">
                 <wp:start x="0" y="0"/>
-                <wp:lineTo x="0" y="8930"/>
-                <wp:lineTo x="16945" y="9654"/>
-                <wp:lineTo x="16945" y="11584"/>
-                <wp:lineTo x="0" y="12550"/>
-                <wp:lineTo x="0" y="21479"/>
-                <wp:lineTo x="21548" y="21479"/>
-                <wp:lineTo x="21548" y="12550"/>
-                <wp:lineTo x="17573" y="11584"/>
-                <wp:lineTo x="17573" y="9654"/>
-                <wp:lineTo x="21548" y="8930"/>
-                <wp:lineTo x="21548" y="0"/>
+                <wp:lineTo x="0" y="21454"/>
+                <wp:lineTo x="21509" y="21454"/>
+                <wp:lineTo x="21509" y="0"/>
                 <wp:lineTo x="0" y="0"/>
               </wp:wrapPolygon>
             </wp:wrapTight>
-            <wp:docPr id="158036256" name="Picture 2"/>
+            <wp:docPr id="1" name="Picture 1"/>
             <wp:cNvGraphicFramePr>
               <a:graphicFrameLocks xmlns:a="http://schemas.openxmlformats.org/drawingml/2006/main" noChangeAspect="1"/>
             </wp:cNvGraphicFramePr>
@@ -4979,7 +4534,7 @@
               <a:graphicData uri="http://schemas.openxmlformats.org/drawingml/2006/picture">
                 <pic:pic xmlns:pic="http://schemas.openxmlformats.org/drawingml/2006/picture">
                   <pic:nvPicPr>
-                    <pic:cNvPr id="158036256" name="Picture 158036256"/>
+                    <pic:cNvPr id="1" name=""/>
                     <pic:cNvPicPr/>
                   </pic:nvPicPr>
                   <pic:blipFill>
@@ -4997,7 +4552,7 @@
                   <pic:spPr>
                     <a:xfrm>
                       <a:off x="0" y="0"/>
-                      <a:ext cx="3933825" cy="3409950"/>
+                      <a:ext cx="5452110" cy="2819400"/>
                     </a:xfrm>
                     <a:prstGeom prst="rect">
                       <a:avLst/>
@@ -5015,77 +4570,25 @@
           </wp:anchor>
         </w:drawing>
       </w:r>
+      <w:r>
+        <w:rPr>
+          <w:rStyle w:val="Strong"/>
+          <w:color w:val="000000" w:themeColor="text1"/>
+        </w:rPr>
+        <w:t>Entity Relationship Diagram (ERD)</w:t>
+      </w:r>
+      <w:r>
+        <w:rPr>
+          <w:color w:val="000000" w:themeColor="text1"/>
+        </w:rPr>
+        <w:t xml:space="preserve"> </w:t>
+      </w:r>
     </w:p>
     <w:p>
       <w:pPr>
         <w:pStyle w:val="NormalWeb"/>
-        <w:rPr>
-          <w:color w:val="000000" w:themeColor="text1"/>
-        </w:rPr>
-      </w:pPr>
-    </w:p>
-    <w:p>
-      <w:pPr>
-        <w:pStyle w:val="NormalWeb"/>
-        <w:rPr>
-          <w:color w:val="000000" w:themeColor="text1"/>
-        </w:rPr>
-      </w:pPr>
-    </w:p>
-    <w:p>
-      <w:pPr>
-        <w:pStyle w:val="NormalWeb"/>
-        <w:rPr>
-          <w:color w:val="000000" w:themeColor="text1"/>
-        </w:rPr>
-      </w:pPr>
-    </w:p>
-    <w:p>
-      <w:pPr>
-        <w:pStyle w:val="NormalWeb"/>
-        <w:rPr>
-          <w:color w:val="000000" w:themeColor="text1"/>
-        </w:rPr>
-      </w:pPr>
-    </w:p>
-    <w:p>
-      <w:pPr>
-        <w:pStyle w:val="NormalWeb"/>
-        <w:rPr>
-          <w:color w:val="000000" w:themeColor="text1"/>
-        </w:rPr>
-      </w:pPr>
-    </w:p>
-    <w:p>
-      <w:pPr>
-        <w:pStyle w:val="NormalWeb"/>
-        <w:rPr>
-          <w:color w:val="000000" w:themeColor="text1"/>
-        </w:rPr>
-      </w:pPr>
-    </w:p>
-    <w:p>
-      <w:pPr>
-        <w:pStyle w:val="NormalWeb"/>
-        <w:rPr>
-          <w:color w:val="000000" w:themeColor="text1"/>
-        </w:rPr>
-      </w:pPr>
-    </w:p>
-    <w:p>
-      <w:pPr>
-        <w:pStyle w:val="NormalWeb"/>
-        <w:rPr>
-          <w:color w:val="000000" w:themeColor="text1"/>
-        </w:rPr>
-      </w:pPr>
-    </w:p>
-    <w:p>
-      <w:pPr>
-        <w:pStyle w:val="NormalWeb"/>
-        <w:rPr>
-          <w:b/>
-          <w:bCs/>
+        <w:jc w:val="center"/>
+        <w:rPr>
           <w:color w:val="000000" w:themeColor="text1"/>
         </w:rPr>
       </w:pPr>
@@ -5128,32 +4631,139 @@
         </w:rPr>
         <w:t xml:space="preserve"> </w:t>
       </w:r>
-      <w:r>
-        <w:rPr>
-          <w:noProof/>
+    </w:p>
+    <w:p>
+      <w:pPr>
+        <w:pStyle w:val="NormalWeb"/>
+        <w:ind w:left="360"/>
+        <w:jc w:val="center"/>
+        <w:rPr>
+          <w:b/>
+          <w:bCs/>
+          <w:color w:val="000000" w:themeColor="text1"/>
+        </w:rPr>
+      </w:pPr>
+    </w:p>
+    <w:p>
+      <w:pPr>
+        <w:pStyle w:val="NormalWeb"/>
+        <w:rPr>
+          <w:color w:val="000000" w:themeColor="text1"/>
+        </w:rPr>
+      </w:pPr>
+    </w:p>
+    <w:p>
+      <w:pPr>
+        <w:pStyle w:val="NormalWeb"/>
+        <w:rPr>
+          <w:color w:val="000000" w:themeColor="text1"/>
+        </w:rPr>
+      </w:pPr>
+    </w:p>
+    <w:p>
+      <w:pPr>
+        <w:pStyle w:val="NormalWeb"/>
+        <w:rPr>
+          <w:color w:val="000000" w:themeColor="text1"/>
+        </w:rPr>
+      </w:pPr>
+    </w:p>
+    <w:p>
+      <w:pPr>
+        <w:pStyle w:val="NormalWeb"/>
+        <w:rPr>
+          <w:color w:val="000000" w:themeColor="text1"/>
+        </w:rPr>
+      </w:pPr>
+    </w:p>
+    <w:p>
+      <w:pPr>
+        <w:pStyle w:val="NormalWeb"/>
+        <w:rPr>
+          <w:color w:val="000000" w:themeColor="text1"/>
+        </w:rPr>
+      </w:pPr>
+    </w:p>
+    <w:p>
+      <w:pPr>
+        <w:pStyle w:val="NormalWeb"/>
+        <w:rPr>
+          <w:color w:val="000000" w:themeColor="text1"/>
+        </w:rPr>
+      </w:pPr>
+    </w:p>
+    <w:p>
+      <w:pPr>
+        <w:pStyle w:val="NormalWeb"/>
+        <w:rPr>
+          <w:color w:val="000000" w:themeColor="text1"/>
+        </w:rPr>
+      </w:pPr>
+    </w:p>
+    <w:p>
+      <w:pPr>
+        <w:pStyle w:val="NormalWeb"/>
+        <w:rPr>
+          <w:color w:val="000000" w:themeColor="text1"/>
+        </w:rPr>
+      </w:pPr>
+    </w:p>
+    <w:p>
+      <w:pPr>
+        <w:pStyle w:val="NormalWeb"/>
+        <w:rPr>
+          <w:color w:val="000000" w:themeColor="text1"/>
+        </w:rPr>
+      </w:pPr>
+    </w:p>
+    <w:p>
+      <w:pPr>
+        <w:pStyle w:val="NormalWeb"/>
+        <w:rPr>
+          <w:color w:val="000000" w:themeColor="text1"/>
+        </w:rPr>
+      </w:pPr>
+    </w:p>
+    <w:p>
+      <w:pPr>
+        <w:pStyle w:val="NormalWeb"/>
+        <w:numPr>
+          <w:ilvl w:val="1"/>
+          <w:numId w:val="17"/>
+        </w:numPr>
+        <w:rPr>
+          <w:rStyle w:val="Strong"/>
+          <w:b w:val="0"/>
+          <w:bCs w:val="0"/>
+          <w:color w:val="000000" w:themeColor="text1"/>
+        </w:rPr>
+      </w:pPr>
+      <w:r>
+        <w:rPr>
+          <w:rStyle w:val="Strong"/>
+          <w:color w:val="000000" w:themeColor="text1"/>
+        </w:rPr>
+        <w:lastRenderedPageBreak/>
+        <w:t>Wireframe Halaman</w:t>
+      </w:r>
+    </w:p>
+    <w:p>
+      <w:pPr>
+        <w:pStyle w:val="NormalWeb"/>
+        <w:ind w:left="360"/>
+        <w:rPr>
+          <w:color w:val="000000" w:themeColor="text1"/>
+        </w:rPr>
+      </w:pPr>
+      <w:r>
+        <w:rPr>
           <w:color w:val="000000" w:themeColor="text1"/>
         </w:rPr>
         <w:drawing>
-          <wp:anchor distT="0" distB="0" distL="114300" distR="114300" simplePos="0" relativeHeight="251660288" behindDoc="1" locked="0" layoutInCell="1" allowOverlap="1" wp14:anchorId="4DDFE6CF" wp14:editId="75A9F73E">
-            <wp:simplePos x="0" y="0"/>
-            <wp:positionH relativeFrom="column">
-              <wp:posOffset>1676400</wp:posOffset>
-            </wp:positionH>
-            <wp:positionV relativeFrom="paragraph">
-              <wp:posOffset>297180</wp:posOffset>
-            </wp:positionV>
-            <wp:extent cx="1543050" cy="2744470"/>
+          <wp:inline distT="0" distB="0" distL="0" distR="0" wp14:anchorId="45D12036" wp14:editId="2BC01833">
+            <wp:extent cx="2900680" cy="3586843"/>
             <wp:effectExtent l="0" t="0" r="0" b="0"/>
-            <wp:wrapTight wrapText="bothSides">
-              <wp:wrapPolygon edited="0">
-                <wp:start x="0" y="0"/>
-                <wp:lineTo x="0" y="21440"/>
-                <wp:lineTo x="21333" y="21440"/>
-                <wp:lineTo x="21333" y="0"/>
-                <wp:lineTo x="0" y="0"/>
-              </wp:wrapPolygon>
-            </wp:wrapTight>
-            <wp:docPr id="953069863" name="Picture 5"/>
+            <wp:docPr id="2" name="Picture 2"/>
             <wp:cNvGraphicFramePr>
               <a:graphicFrameLocks xmlns:a="http://schemas.openxmlformats.org/drawingml/2006/main" noChangeAspect="1"/>
             </wp:cNvGraphicFramePr>
@@ -5161,11 +4771,80 @@
               <a:graphicData uri="http://schemas.openxmlformats.org/drawingml/2006/picture">
                 <pic:pic xmlns:pic="http://schemas.openxmlformats.org/drawingml/2006/picture">
                   <pic:nvPicPr>
-                    <pic:cNvPr id="953069863" name="Picture 953069863"/>
+                    <pic:cNvPr id="1" name=""/>
                     <pic:cNvPicPr/>
                   </pic:nvPicPr>
                   <pic:blipFill>
-                    <a:blip r:embed="rId7">
+                    <a:blip r:embed="rId7"/>
+                    <a:stretch>
+                      <a:fillRect/>
+                    </a:stretch>
+                  </pic:blipFill>
+                  <pic:spPr>
+                    <a:xfrm>
+                      <a:off x="0" y="0"/>
+                      <a:ext cx="2911157" cy="3599798"/>
+                    </a:xfrm>
+                    <a:prstGeom prst="rect">
+                      <a:avLst/>
+                    </a:prstGeom>
+                  </pic:spPr>
+                </pic:pic>
+              </a:graphicData>
+            </a:graphic>
+          </wp:inline>
+        </w:drawing>
+      </w:r>
+    </w:p>
+    <w:p>
+      <w:pPr>
+        <w:pStyle w:val="NormalWeb"/>
+        <w:numPr>
+          <w:ilvl w:val="1"/>
+          <w:numId w:val="17"/>
+        </w:numPr>
+        <w:rPr>
+          <w:color w:val="000000" w:themeColor="text1"/>
+        </w:rPr>
+      </w:pPr>
+      <w:r>
+        <w:rPr>
+          <w:noProof/>
+          <w:color w:val="000000" w:themeColor="text1"/>
+        </w:rPr>
+        <w:drawing>
+          <wp:anchor distT="0" distB="0" distL="114300" distR="114300" simplePos="0" relativeHeight="251661312" behindDoc="1" locked="0" layoutInCell="1" allowOverlap="1" wp14:anchorId="461B4D63" wp14:editId="603DB29D">
+            <wp:simplePos x="0" y="0"/>
+            <wp:positionH relativeFrom="column">
+              <wp:posOffset>157480</wp:posOffset>
+            </wp:positionH>
+            <wp:positionV relativeFrom="page">
+              <wp:posOffset>5295900</wp:posOffset>
+            </wp:positionV>
+            <wp:extent cx="2679700" cy="1300480"/>
+            <wp:effectExtent l="0" t="0" r="6350" b="0"/>
+            <wp:wrapTight wrapText="bothSides">
+              <wp:wrapPolygon edited="0">
+                <wp:start x="0" y="0"/>
+                <wp:lineTo x="0" y="21199"/>
+                <wp:lineTo x="21498" y="21199"/>
+                <wp:lineTo x="21498" y="0"/>
+                <wp:lineTo x="0" y="0"/>
+              </wp:wrapPolygon>
+            </wp:wrapTight>
+            <wp:docPr id="1237636442" name="Picture 6"/>
+            <wp:cNvGraphicFramePr>
+              <a:graphicFrameLocks xmlns:a="http://schemas.openxmlformats.org/drawingml/2006/main" noChangeAspect="1"/>
+            </wp:cNvGraphicFramePr>
+            <a:graphic xmlns:a="http://schemas.openxmlformats.org/drawingml/2006/main">
+              <a:graphicData uri="http://schemas.openxmlformats.org/drawingml/2006/picture">
+                <pic:pic xmlns:pic="http://schemas.openxmlformats.org/drawingml/2006/picture">
+                  <pic:nvPicPr>
+                    <pic:cNvPr id="1237636442" name="Picture 1237636442"/>
+                    <pic:cNvPicPr/>
+                  </pic:nvPicPr>
+                  <pic:blipFill>
+                    <a:blip r:embed="rId8">
                       <a:extLst>
                         <a:ext uri="{28A0092B-C50C-407E-A947-70E740481C1C}">
                           <a14:useLocalDpi xmlns:a14="http://schemas.microsoft.com/office/drawing/2010/main" val="0"/>
@@ -5179,7 +4858,7 @@
                   <pic:spPr>
                     <a:xfrm>
                       <a:off x="0" y="0"/>
-                      <a:ext cx="1543050" cy="2744470"/>
+                      <a:ext cx="2679700" cy="1300480"/>
                     </a:xfrm>
                     <a:prstGeom prst="rect">
                       <a:avLst/>
@@ -5197,206 +4876,6 @@
           </wp:anchor>
         </w:drawing>
       </w:r>
-    </w:p>
-    <w:p>
-      <w:pPr>
-        <w:pStyle w:val="NormalWeb"/>
-        <w:rPr>
-          <w:color w:val="000000" w:themeColor="text1"/>
-        </w:rPr>
-      </w:pPr>
-    </w:p>
-    <w:p>
-      <w:pPr>
-        <w:pStyle w:val="NormalWeb"/>
-        <w:rPr>
-          <w:color w:val="000000" w:themeColor="text1"/>
-        </w:rPr>
-      </w:pPr>
-    </w:p>
-    <w:p>
-      <w:pPr>
-        <w:pStyle w:val="NormalWeb"/>
-        <w:rPr>
-          <w:color w:val="000000" w:themeColor="text1"/>
-        </w:rPr>
-      </w:pPr>
-    </w:p>
-    <w:p>
-      <w:pPr>
-        <w:pStyle w:val="NormalWeb"/>
-        <w:rPr>
-          <w:color w:val="000000" w:themeColor="text1"/>
-        </w:rPr>
-      </w:pPr>
-    </w:p>
-    <w:p>
-      <w:pPr>
-        <w:pStyle w:val="NormalWeb"/>
-        <w:rPr>
-          <w:color w:val="000000" w:themeColor="text1"/>
-        </w:rPr>
-      </w:pPr>
-    </w:p>
-    <w:p>
-      <w:pPr>
-        <w:pStyle w:val="NormalWeb"/>
-        <w:rPr>
-          <w:color w:val="000000" w:themeColor="text1"/>
-        </w:rPr>
-      </w:pPr>
-    </w:p>
-    <w:p>
-      <w:pPr>
-        <w:pStyle w:val="NormalWeb"/>
-        <w:rPr>
-          <w:color w:val="000000" w:themeColor="text1"/>
-        </w:rPr>
-      </w:pPr>
-    </w:p>
-    <w:p>
-      <w:pPr>
-        <w:pStyle w:val="NormalWeb"/>
-        <w:rPr>
-          <w:color w:val="000000" w:themeColor="text1"/>
-        </w:rPr>
-      </w:pPr>
-    </w:p>
-    <w:p>
-      <w:pPr>
-        <w:pStyle w:val="NormalWeb"/>
-        <w:rPr>
-          <w:color w:val="000000" w:themeColor="text1"/>
-        </w:rPr>
-      </w:pPr>
-    </w:p>
-    <w:p>
-      <w:pPr>
-        <w:pStyle w:val="NormalWeb"/>
-        <w:rPr>
-          <w:color w:val="000000" w:themeColor="text1"/>
-        </w:rPr>
-      </w:pPr>
-    </w:p>
-    <w:p>
-      <w:pPr>
-        <w:pStyle w:val="NormalWeb"/>
-        <w:numPr>
-          <w:ilvl w:val="1"/>
-          <w:numId w:val="17"/>
-        </w:numPr>
-        <w:rPr>
-          <w:rStyle w:val="Strong"/>
-          <w:b w:val="0"/>
-          <w:bCs w:val="0"/>
-          <w:color w:val="000000" w:themeColor="text1"/>
-        </w:rPr>
-      </w:pPr>
-      <w:r>
-        <w:rPr>
-          <w:noProof/>
-          <w:color w:val="000000" w:themeColor="text1"/>
-        </w:rPr>
-        <w:lastRenderedPageBreak/>
-        <w:drawing>
-          <wp:anchor distT="0" distB="0" distL="114300" distR="114300" simplePos="0" relativeHeight="251662336" behindDoc="1" locked="0" layoutInCell="1" allowOverlap="1" wp14:anchorId="7C5A138A" wp14:editId="0619635D">
-            <wp:simplePos x="0" y="0"/>
-            <wp:positionH relativeFrom="column">
-              <wp:posOffset>285750</wp:posOffset>
-            </wp:positionH>
-            <wp:positionV relativeFrom="paragraph">
-              <wp:posOffset>266065</wp:posOffset>
-            </wp:positionV>
-            <wp:extent cx="5744210" cy="1838325"/>
-            <wp:effectExtent l="0" t="0" r="8890" b="9525"/>
-            <wp:wrapTight wrapText="bothSides">
-              <wp:wrapPolygon edited="0">
-                <wp:start x="0" y="0"/>
-                <wp:lineTo x="0" y="21488"/>
-                <wp:lineTo x="21562" y="21488"/>
-                <wp:lineTo x="21562" y="0"/>
-                <wp:lineTo x="0" y="0"/>
-              </wp:wrapPolygon>
-            </wp:wrapTight>
-            <wp:docPr id="1855496744" name="Picture 7"/>
-            <wp:cNvGraphicFramePr>
-              <a:graphicFrameLocks xmlns:a="http://schemas.openxmlformats.org/drawingml/2006/main" noChangeAspect="1"/>
-            </wp:cNvGraphicFramePr>
-            <a:graphic xmlns:a="http://schemas.openxmlformats.org/drawingml/2006/main">
-              <a:graphicData uri="http://schemas.openxmlformats.org/drawingml/2006/picture">
-                <pic:pic xmlns:pic="http://schemas.openxmlformats.org/drawingml/2006/picture">
-                  <pic:nvPicPr>
-                    <pic:cNvPr id="0" name="Picture 11"/>
-                    <pic:cNvPicPr>
-                      <a:picLocks noChangeAspect="1" noChangeArrowheads="1"/>
-                    </pic:cNvPicPr>
-                  </pic:nvPicPr>
-                  <pic:blipFill>
-                    <a:blip r:embed="rId8">
-                      <a:extLst>
-                        <a:ext uri="{28A0092B-C50C-407E-A947-70E740481C1C}">
-                          <a14:useLocalDpi xmlns:a14="http://schemas.microsoft.com/office/drawing/2010/main" val="0"/>
-                        </a:ext>
-                      </a:extLst>
-                    </a:blip>
-                    <a:srcRect/>
-                    <a:stretch>
-                      <a:fillRect/>
-                    </a:stretch>
-                  </pic:blipFill>
-                  <pic:spPr bwMode="auto">
-                    <a:xfrm>
-                      <a:off x="0" y="0"/>
-                      <a:ext cx="5744210" cy="1838325"/>
-                    </a:xfrm>
-                    <a:prstGeom prst="rect">
-                      <a:avLst/>
-                    </a:prstGeom>
-                    <a:noFill/>
-                    <a:ln>
-                      <a:noFill/>
-                    </a:ln>
-                  </pic:spPr>
-                </pic:pic>
-              </a:graphicData>
-            </a:graphic>
-            <wp14:sizeRelH relativeFrom="margin">
-              <wp14:pctWidth>0</wp14:pctWidth>
-            </wp14:sizeRelH>
-            <wp14:sizeRelV relativeFrom="margin">
-              <wp14:pctHeight>0</wp14:pctHeight>
-            </wp14:sizeRelV>
-          </wp:anchor>
-        </w:drawing>
-      </w:r>
-      <w:r>
-        <w:rPr>
-          <w:rStyle w:val="Strong"/>
-          <w:color w:val="000000" w:themeColor="text1"/>
-        </w:rPr>
-        <w:t>Wireframe Halaman</w:t>
-      </w:r>
-    </w:p>
-    <w:p>
-      <w:pPr>
-        <w:pStyle w:val="NormalWeb"/>
-        <w:ind w:left="360"/>
-        <w:rPr>
-          <w:color w:val="000000" w:themeColor="text1"/>
-        </w:rPr>
-      </w:pPr>
-    </w:p>
-    <w:p>
-      <w:pPr>
-        <w:pStyle w:val="NormalWeb"/>
-        <w:numPr>
-          <w:ilvl w:val="1"/>
-          <w:numId w:val="17"/>
-        </w:numPr>
-        <w:rPr>
-          <w:color w:val="000000" w:themeColor="text1"/>
-        </w:rPr>
-      </w:pPr>
       <w:r>
         <w:rPr>
           <w:rStyle w:val="Strong"/>
@@ -5416,78 +4895,6 @@
           <w:szCs w:val="24"/>
         </w:rPr>
       </w:pPr>
-      <w:r>
-        <w:rPr>
-          <w:rFonts w:ascii="Times New Roman" w:eastAsia="Times New Roman" w:hAnsi="Times New Roman" w:cs="Times New Roman"/>
-          <w:noProof/>
-          <w:color w:val="000000" w:themeColor="text1"/>
-          <w:sz w:val="24"/>
-          <w:szCs w:val="24"/>
-        </w:rPr>
-        <w:drawing>
-          <wp:anchor distT="0" distB="0" distL="114300" distR="114300" simplePos="0" relativeHeight="251661312" behindDoc="1" locked="0" layoutInCell="1" allowOverlap="1" wp14:anchorId="461B4D63" wp14:editId="5AF36366">
-            <wp:simplePos x="0" y="0"/>
-            <wp:positionH relativeFrom="column">
-              <wp:posOffset>238125</wp:posOffset>
-            </wp:positionH>
-            <wp:positionV relativeFrom="page">
-              <wp:posOffset>3752850</wp:posOffset>
-            </wp:positionV>
-            <wp:extent cx="3333750" cy="1617980"/>
-            <wp:effectExtent l="0" t="0" r="0" b="1270"/>
-            <wp:wrapTight wrapText="bothSides">
-              <wp:wrapPolygon edited="0">
-                <wp:start x="0" y="0"/>
-                <wp:lineTo x="0" y="21363"/>
-                <wp:lineTo x="21477" y="21363"/>
-                <wp:lineTo x="21477" y="0"/>
-                <wp:lineTo x="0" y="0"/>
-              </wp:wrapPolygon>
-            </wp:wrapTight>
-            <wp:docPr id="1237636442" name="Picture 6"/>
-            <wp:cNvGraphicFramePr>
-              <a:graphicFrameLocks xmlns:a="http://schemas.openxmlformats.org/drawingml/2006/main" noChangeAspect="1"/>
-            </wp:cNvGraphicFramePr>
-            <a:graphic xmlns:a="http://schemas.openxmlformats.org/drawingml/2006/main">
-              <a:graphicData uri="http://schemas.openxmlformats.org/drawingml/2006/picture">
-                <pic:pic xmlns:pic="http://schemas.openxmlformats.org/drawingml/2006/picture">
-                  <pic:nvPicPr>
-                    <pic:cNvPr id="1237636442" name="Picture 1237636442"/>
-                    <pic:cNvPicPr/>
-                  </pic:nvPicPr>
-                  <pic:blipFill>
-                    <a:blip r:embed="rId9">
-                      <a:extLst>
-                        <a:ext uri="{28A0092B-C50C-407E-A947-70E740481C1C}">
-                          <a14:useLocalDpi xmlns:a14="http://schemas.microsoft.com/office/drawing/2010/main" val="0"/>
-                        </a:ext>
-                      </a:extLst>
-                    </a:blip>
-                    <a:stretch>
-                      <a:fillRect/>
-                    </a:stretch>
-                  </pic:blipFill>
-                  <pic:spPr>
-                    <a:xfrm>
-                      <a:off x="0" y="0"/>
-                      <a:ext cx="3333750" cy="1617980"/>
-                    </a:xfrm>
-                    <a:prstGeom prst="rect">
-                      <a:avLst/>
-                    </a:prstGeom>
-                  </pic:spPr>
-                </pic:pic>
-              </a:graphicData>
-            </a:graphic>
-            <wp14:sizeRelH relativeFrom="margin">
-              <wp14:pctWidth>0</wp14:pctWidth>
-            </wp14:sizeRelH>
-            <wp14:sizeRelV relativeFrom="margin">
-              <wp14:pctHeight>0</wp14:pctHeight>
-            </wp14:sizeRelV>
-          </wp:anchor>
-        </w:drawing>
-      </w:r>
     </w:p>
     <w:sectPr>
       <w:pgSz w:w="12240" w:h="15840"/>
@@ -5500,7 +4907,7 @@
 </file>
 
 <file path=word/numbering.xml><?xml version="1.0" encoding="utf-8"?>
-<w:numbering xmlns:wpc="http://schemas.microsoft.com/office/word/2010/wordprocessingCanvas" xmlns:cx="http://schemas.microsoft.com/office/drawing/2014/chartex" xmlns:cx1="http://schemas.microsoft.com/office/drawing/2015/9/8/chartex" xmlns:cx2="http://schemas.microsoft.com/office/drawing/2015/10/21/chartex" xmlns:cx3="http://schemas.microsoft.com/office/drawing/2016/5/9/chartex" xmlns:cx4="http://schemas.microsoft.com/office/drawing/2016/5/10/chartex" xmlns:cx5="http://schemas.microsoft.com/office/drawing/2016/5/11/chartex" xmlns:cx6="http://schemas.microsoft.com/office/drawing/2016/5/12/chartex" xmlns:cx7="http://schemas.microsoft.com/office/drawing/2016/5/13/chartex" xmlns:cx8="http://schemas.microsoft.com/office/drawing/2016/5/14/chartex" xmlns:mc="http://schemas.openxmlformats.org/markup-compatibility/2006" xmlns:aink="http://schemas.microsoft.com/office/drawing/2016/ink" xmlns:am3d="http://schemas.microsoft.com/office/drawing/2017/model3d" xmlns:o="urn:schemas-microsoft-com:office:office" xmlns:oel="http://schemas.microsoft.com/office/2019/extlst" xmlns:r="http://schemas.openxmlformats.org/officeDocument/2006/relationships" xmlns:m="http://schemas.openxmlformats.org/officeDocument/2006/math" xmlns:v="urn:schemas-microsoft-com:vml" xmlns:wp14="http://schemas.microsoft.com/office/word/2010/wordprocessingDrawing" xmlns:wp="http://schemas.openxmlformats.org/drawingml/2006/wordprocessingDrawing" xmlns:w10="urn:schemas-microsoft-com:office:word" xmlns:w="http://schemas.openxmlformats.org/wordprocessingml/2006/main" xmlns:w14="http://schemas.microsoft.com/office/word/2010/wordml" xmlns:w15="http://schemas.microsoft.com/office/word/2012/wordml" xmlns:w16cex="http://schemas.microsoft.com/office/word/2018/wordml/cex" xmlns:w16cid="http://schemas.microsoft.com/office/word/2016/wordml/cid" xmlns:w16="http://schemas.microsoft.com/office/word/2018/wordml" xmlns:w16du="http://schemas.microsoft.com/office/word/2023/wordml/word16du" xmlns:w16sdtdh="http://schemas.microsoft.com/office/word/2020/wordml/sdtdatahash" xmlns:w16sdtfl="http://schemas.microsoft.com/office/word/2024/wordml/sdtformatlock" xmlns:w16se="http://schemas.microsoft.com/office/word/2015/wordml/symex" xmlns:wpg="http://schemas.microsoft.com/office/word/2010/wordprocessingGroup" xmlns:wpi="http://schemas.microsoft.com/office/word/2010/wordprocessingInk" xmlns:wne="http://schemas.microsoft.com/office/word/2006/wordml" xmlns:wps="http://schemas.microsoft.com/office/word/2010/wordprocessingShape" mc:Ignorable="w14 w15 w16se w16cid w16 w16cex w16sdtdh w16sdtfl w16du wp14">
+<w:numbering xmlns:wpc="http://schemas.microsoft.com/office/word/2010/wordprocessingCanvas" xmlns:cx="http://schemas.microsoft.com/office/drawing/2014/chartex" xmlns:cx1="http://schemas.microsoft.com/office/drawing/2015/9/8/chartex" xmlns:cx2="http://schemas.microsoft.com/office/drawing/2015/10/21/chartex" xmlns:cx3="http://schemas.microsoft.com/office/drawing/2016/5/9/chartex" xmlns:cx4="http://schemas.microsoft.com/office/drawing/2016/5/10/chartex" xmlns:cx5="http://schemas.microsoft.com/office/drawing/2016/5/11/chartex" xmlns:cx6="http://schemas.microsoft.com/office/drawing/2016/5/12/chartex" xmlns:cx7="http://schemas.microsoft.com/office/drawing/2016/5/13/chartex" xmlns:cx8="http://schemas.microsoft.com/office/drawing/2016/5/14/chartex" xmlns:mc="http://schemas.openxmlformats.org/markup-compatibility/2006" xmlns:aink="http://schemas.microsoft.com/office/drawing/2016/ink" xmlns:am3d="http://schemas.microsoft.com/office/drawing/2017/model3d" xmlns:o="urn:schemas-microsoft-com:office:office" xmlns:r="http://schemas.openxmlformats.org/officeDocument/2006/relationships" xmlns:m="http://schemas.openxmlformats.org/officeDocument/2006/math" xmlns:v="urn:schemas-microsoft-com:vml" xmlns:wp14="http://schemas.microsoft.com/office/word/2010/wordprocessingDrawing" xmlns:wp="http://schemas.openxmlformats.org/drawingml/2006/wordprocessingDrawing" xmlns:w10="urn:schemas-microsoft-com:office:word" xmlns:w="http://schemas.openxmlformats.org/wordprocessingml/2006/main" xmlns:w14="http://schemas.microsoft.com/office/word/2010/wordml" xmlns:w15="http://schemas.microsoft.com/office/word/2012/wordml" xmlns:w16cex="http://schemas.microsoft.com/office/word/2018/wordml/cex" xmlns:w16cid="http://schemas.microsoft.com/office/word/2016/wordml/cid" xmlns:w16="http://schemas.microsoft.com/office/word/2018/wordml" xmlns:w16sdtdh="http://schemas.microsoft.com/office/word/2020/wordml/sdtdatahash" xmlns:w16se="http://schemas.microsoft.com/office/word/2015/wordml/symex" xmlns:wpg="http://schemas.microsoft.com/office/word/2010/wordprocessingGroup" xmlns:wpi="http://schemas.microsoft.com/office/word/2010/wordprocessingInk" xmlns:wne="http://schemas.microsoft.com/office/word/2006/wordml" xmlns:wps="http://schemas.microsoft.com/office/word/2010/wordprocessingShape" mc:Ignorable="w14 w15 w16se w16cid w16 w16cex w16sdtdh wp14">
   <w:abstractNum w:abstractNumId="0" w15:restartNumberingAfterBreak="0">
     <w:nsid w:val="029C3ADC"/>
     <w:multiLevelType w:val="multilevel"/>
@@ -7985,65 +7392,65 @@
       </w:rPr>
     </w:lvl>
   </w:abstractNum>
-  <w:num w:numId="1" w16cid:durableId="1130587685">
+  <w:num w:numId="1">
     <w:abstractNumId w:val="16"/>
   </w:num>
-  <w:num w:numId="2" w16cid:durableId="225654278">
+  <w:num w:numId="2">
     <w:abstractNumId w:val="10"/>
   </w:num>
-  <w:num w:numId="3" w16cid:durableId="1153375465">
+  <w:num w:numId="3">
     <w:abstractNumId w:val="7"/>
   </w:num>
-  <w:num w:numId="4" w16cid:durableId="776103588">
+  <w:num w:numId="4">
     <w:abstractNumId w:val="0"/>
   </w:num>
-  <w:num w:numId="5" w16cid:durableId="1217165286">
+  <w:num w:numId="5">
     <w:abstractNumId w:val="13"/>
   </w:num>
-  <w:num w:numId="6" w16cid:durableId="1427384794">
+  <w:num w:numId="6">
     <w:abstractNumId w:val="2"/>
   </w:num>
-  <w:num w:numId="7" w16cid:durableId="731348105">
+  <w:num w:numId="7">
     <w:abstractNumId w:val="4"/>
   </w:num>
-  <w:num w:numId="8" w16cid:durableId="31930952">
+  <w:num w:numId="8">
     <w:abstractNumId w:val="3"/>
   </w:num>
-  <w:num w:numId="9" w16cid:durableId="307980384">
+  <w:num w:numId="9">
     <w:abstractNumId w:val="17"/>
   </w:num>
-  <w:num w:numId="10" w16cid:durableId="1540781239">
+  <w:num w:numId="10">
     <w:abstractNumId w:val="14"/>
   </w:num>
-  <w:num w:numId="11" w16cid:durableId="2040159747">
+  <w:num w:numId="11">
     <w:abstractNumId w:val="8"/>
   </w:num>
-  <w:num w:numId="12" w16cid:durableId="116918880">
+  <w:num w:numId="12">
     <w:abstractNumId w:val="9"/>
   </w:num>
-  <w:num w:numId="13" w16cid:durableId="903220902">
+  <w:num w:numId="13">
     <w:abstractNumId w:val="5"/>
   </w:num>
-  <w:num w:numId="14" w16cid:durableId="869148991">
+  <w:num w:numId="14">
     <w:abstractNumId w:val="6"/>
   </w:num>
-  <w:num w:numId="15" w16cid:durableId="744454104">
+  <w:num w:numId="15">
     <w:abstractNumId w:val="15"/>
   </w:num>
-  <w:num w:numId="16" w16cid:durableId="130876617">
+  <w:num w:numId="16">
     <w:abstractNumId w:val="11"/>
   </w:num>
-  <w:num w:numId="17" w16cid:durableId="118452031">
+  <w:num w:numId="17">
     <w:abstractNumId w:val="12"/>
   </w:num>
-  <w:num w:numId="18" w16cid:durableId="1680767174">
+  <w:num w:numId="18">
     <w:abstractNumId w:val="1"/>
   </w:num>
 </w:numbering>
 </file>
 
 <file path=word/styles.xml><?xml version="1.0" encoding="utf-8"?>
-<w:styles xmlns:mc="http://schemas.openxmlformats.org/markup-compatibility/2006" xmlns:r="http://schemas.openxmlformats.org/officeDocument/2006/relationships" xmlns:w="http://schemas.openxmlformats.org/wordprocessingml/2006/main" xmlns:w14="http://schemas.microsoft.com/office/word/2010/wordml" xmlns:w15="http://schemas.microsoft.com/office/word/2012/wordml" xmlns:w16cex="http://schemas.microsoft.com/office/word/2018/wordml/cex" xmlns:w16cid="http://schemas.microsoft.com/office/word/2016/wordml/cid" xmlns:w16="http://schemas.microsoft.com/office/word/2018/wordml" xmlns:w16du="http://schemas.microsoft.com/office/word/2023/wordml/word16du" xmlns:w16sdtdh="http://schemas.microsoft.com/office/word/2020/wordml/sdtdatahash" xmlns:w16sdtfl="http://schemas.microsoft.com/office/word/2024/wordml/sdtformatlock" xmlns:w16se="http://schemas.microsoft.com/office/word/2015/wordml/symex" mc:Ignorable="w14 w15 w16se w16cid w16 w16cex w16sdtdh w16sdtfl w16du">
+<w:styles xmlns:mc="http://schemas.openxmlformats.org/markup-compatibility/2006" xmlns:r="http://schemas.openxmlformats.org/officeDocument/2006/relationships" xmlns:w="http://schemas.openxmlformats.org/wordprocessingml/2006/main" xmlns:w14="http://schemas.microsoft.com/office/word/2010/wordml" xmlns:w15="http://schemas.microsoft.com/office/word/2012/wordml" xmlns:w16cex="http://schemas.microsoft.com/office/word/2018/wordml/cex" xmlns:w16cid="http://schemas.microsoft.com/office/word/2016/wordml/cid" xmlns:w16="http://schemas.microsoft.com/office/word/2018/wordml" xmlns:w16sdtdh="http://schemas.microsoft.com/office/word/2020/wordml/sdtdatahash" xmlns:w16se="http://schemas.microsoft.com/office/word/2015/wordml/symex" mc:Ignorable="w14 w15 w16se w16cid w16 w16cex w16sdtdh">
   <w:docDefaults>
     <w:rPrDefault>
       <w:rPr>
@@ -8632,6 +8039,17 @@
       <w:color w:val="2F5496" w:themeColor="accent1" w:themeShade="BF"/>
     </w:rPr>
   </w:style>
+  <w:style w:type="paragraph" w:styleId="ListParagraph">
+    <w:name w:val="List Paragraph"/>
+    <w:basedOn w:val="Normal"/>
+    <w:uiPriority w:val="34"/>
+    <w:qFormat/>
+    <w:rsid w:val="008668EB"/>
+    <w:pPr>
+      <w:ind w:left="720"/>
+      <w:contextualSpacing/>
+    </w:pPr>
+  </w:style>
 </w:styles>
 </file>
 

</xml_diff>